<commit_message>
Docs voor PO gemaakt tbc sprint 2
</commit_message>
<xml_diff>
--- a/docs/Mini game 2.docx
+++ b/docs/Mini game 2.docx
@@ -1,10 +1,10 @@
 
 <file path=word/document.xml><?xml version="1.0" encoding="utf-8"?>
-<w:document xmlns:wpc="http://schemas.microsoft.com/office/word/2010/wordprocessingCanvas" xmlns:mc="http://schemas.openxmlformats.org/markup-compatibility/2006" xmlns:o="urn:schemas-microsoft-com:office:office" xmlns:r="http://schemas.openxmlformats.org/officeDocument/2006/relationships" xmlns:m="http://schemas.openxmlformats.org/officeDocument/2006/math" xmlns:v="urn:schemas-microsoft-com:vml" xmlns:wp14="http://schemas.microsoft.com/office/word/2010/wordprocessingDrawing" xmlns:wp="http://schemas.openxmlformats.org/drawingml/2006/wordprocessingDrawing" xmlns:w10="urn:schemas-microsoft-com:office:word" xmlns:w="http://schemas.openxmlformats.org/wordprocessingml/2006/main" xmlns:w14="http://schemas.microsoft.com/office/word/2010/wordml" xmlns:wpg="http://schemas.microsoft.com/office/word/2010/wordprocessingGroup" xmlns:wpi="http://schemas.microsoft.com/office/word/2010/wordprocessingInk" xmlns:wne="http://schemas.microsoft.com/office/word/2006/wordml" xmlns:wps="http://schemas.microsoft.com/office/word/2010/wordprocessingShape" mc:Ignorable="w14 wp14">
+<w:document xmlns:wpc="http://schemas.microsoft.com/office/word/2010/wordprocessingCanvas" xmlns:mo="http://schemas.microsoft.com/office/mac/office/2008/main" xmlns:mc="http://schemas.openxmlformats.org/markup-compatibility/2006" xmlns:mv="urn:schemas-microsoft-com:mac:vml" xmlns:o="urn:schemas-microsoft-com:office:office" xmlns:r="http://schemas.openxmlformats.org/officeDocument/2006/relationships" xmlns:m="http://schemas.openxmlformats.org/officeDocument/2006/math" xmlns:v="urn:schemas-microsoft-com:vml" xmlns:wp14="http://schemas.microsoft.com/office/word/2010/wordprocessingDrawing" xmlns:wp="http://schemas.openxmlformats.org/drawingml/2006/wordprocessingDrawing" xmlns:w10="urn:schemas-microsoft-com:office:word" xmlns:w="http://schemas.openxmlformats.org/wordprocessingml/2006/main" xmlns:w14="http://schemas.microsoft.com/office/word/2010/wordml" xmlns:wpg="http://schemas.microsoft.com/office/word/2010/wordprocessingGroup" xmlns:wpi="http://schemas.microsoft.com/office/word/2010/wordprocessingInk" xmlns:wne="http://schemas.microsoft.com/office/word/2006/wordml" xmlns:wps="http://schemas.microsoft.com/office/word/2010/wordprocessingShape" mc:Ignorable="w14 wp14">
   <w:body>
     <w:p>
       <w:pPr>
-        <w:pStyle w:val="Heading1"/>
+        <w:pStyle w:val="Kop1"/>
       </w:pPr>
       <w:r>
         <w:t>Mini game 2</w:t>
@@ -12,7 +12,7 @@
     </w:p>
     <w:p>
       <w:pPr>
-        <w:pStyle w:val="Heading2"/>
+        <w:pStyle w:val="Kop2"/>
         <w:rPr>
           <w:rPrChange w:id="0" w:author="Eigenaar" w:date="2016-11-28T11:32:00Z">
             <w:rPr>
@@ -89,641 +89,469 @@
     </w:p>
     <w:p>
       <w:pPr>
-        <w:pStyle w:val="Heading2"/>
+        <w:pStyle w:val="Kop2"/>
         <w:spacing w:after="80"/>
+      </w:pPr>
+      <w:r>
         <w:rPr>
-          <w:ins w:id="7" w:author="Eigenaar" w:date="2016-11-28T11:32:00Z"/>
+          <w:b/>
+          <w:sz w:val="34"/>
+          <w:szCs w:val="34"/>
         </w:rPr>
-      </w:pPr>
-      <w:ins w:id="8" w:author="Eigenaar" w:date="2016-11-28T11:32:00Z">
-        <w:r>
-          <w:rPr>
-            <w:b/>
-            <w:sz w:val="34"/>
-            <w:szCs w:val="34"/>
-          </w:rPr>
-          <w:t>Objectives</w:t>
-        </w:r>
-      </w:ins>
+        <w:t>Objectives</w:t>
+      </w:r>
     </w:p>
     <w:p>
       <w:pPr>
         <w:ind w:hanging="360"/>
+      </w:pPr>
+      <w:r>
+        <w:t>-</w:t>
+      </w:r>
+      <w:r>
+        <w:rPr>
+          <w:sz w:val="14"/>
+          <w:szCs w:val="14"/>
+        </w:rPr>
+        <w:t xml:space="preserve">          </w:t>
+      </w:r>
+      <w:r>
+        <w:t>Als kraanmachinist moet je de je juiste vracht van je schip afladen.</w:t>
+      </w:r>
+    </w:p>
+    <w:p>
+      <w:pPr>
+        <w:ind w:hanging="360"/>
+      </w:pPr>
+      <w:r>
+        <w:t>-</w:t>
+      </w:r>
+      <w:r>
+        <w:rPr>
+          <w:sz w:val="14"/>
+          <w:szCs w:val="14"/>
+        </w:rPr>
+        <w:t xml:space="preserve">          </w:t>
+      </w:r>
+      <w:r>
+        <w:t>Wanneer het schip kantelt door een ongelijke verdeling van de vracht is het spel geeindigt in een   verlies.</w:t>
+      </w:r>
+    </w:p>
+    <w:p>
+      <w:pPr>
+        <w:ind w:hanging="360"/>
+      </w:pPr>
+      <w:r>
+        <w:t>-</w:t>
+      </w:r>
+      <w:r>
+        <w:rPr>
+          <w:sz w:val="14"/>
+          <w:szCs w:val="14"/>
+        </w:rPr>
+        <w:t xml:space="preserve">          </w:t>
+      </w:r>
+      <w:r>
+        <w:t>Er is een maximale stapelhoogte die je kan maken.</w:t>
+      </w:r>
+    </w:p>
+    <w:p>
+      <w:pPr>
+        <w:ind w:hanging="360"/>
+      </w:pPr>
+      <w:r>
+        <w:t>-</w:t>
+      </w:r>
+      <w:r>
+        <w:rPr>
+          <w:sz w:val="14"/>
+          <w:szCs w:val="14"/>
+        </w:rPr>
+        <w:t xml:space="preserve">          </w:t>
+      </w:r>
+      <w:r>
+        <w:t>De verschillende stukken vracht moeten verschillende afmetingen hebben.</w:t>
+      </w:r>
+    </w:p>
+    <w:p>
+      <w:pPr>
+        <w:ind w:hanging="360"/>
+      </w:pPr>
+      <w:r>
+        <w:t>-</w:t>
+      </w:r>
+      <w:r>
+        <w:rPr>
+          <w:sz w:val="14"/>
+          <w:szCs w:val="14"/>
+        </w:rPr>
+        <w:t xml:space="preserve">          </w:t>
+      </w:r>
+      <w:r>
+        <w:t>Je moet tegen een tweede speler(Computer) kunnen spelen.</w:t>
+      </w:r>
+    </w:p>
+    <w:p>
+      <w:pPr>
+        <w:ind w:hanging="360"/>
+      </w:pPr>
+      <w:r>
+        <w:t>-</w:t>
+      </w:r>
+      <w:r>
+        <w:rPr>
+          <w:sz w:val="14"/>
+          <w:szCs w:val="14"/>
+        </w:rPr>
+        <w:t xml:space="preserve">          </w:t>
+      </w:r>
+      <w:r>
+        <w:t>Het niveau van de ai moet aanpasbaar zijn.</w:t>
+      </w:r>
+    </w:p>
+    <w:p>
+      <w:pPr>
+        <w:pStyle w:val="Kop2"/>
+        <w:spacing w:after="80"/>
+      </w:pPr>
+      <w:bookmarkStart w:id="7" w:name="_uzpneeafvphc" w:colFirst="0" w:colLast="0"/>
+      <w:bookmarkEnd w:id="7"/>
+      <w:r>
+        <w:rPr>
+          <w:b/>
+          <w:sz w:val="34"/>
+          <w:szCs w:val="34"/>
+        </w:rPr>
+        <w:t>User stories</w:t>
+      </w:r>
+    </w:p>
+    <w:p>
+      <w:pPr>
+        <w:ind w:hanging="360"/>
+      </w:pPr>
+      <w:r>
+        <w:t>-</w:t>
+      </w:r>
+      <w:r>
+        <w:rPr>
+          <w:sz w:val="14"/>
+          <w:szCs w:val="14"/>
+        </w:rPr>
+        <w:t xml:space="preserve">          </w:t>
+      </w:r>
+      <w:r>
+        <w:t>Als speler wil ik uitleg over het doel van het spel, zodat ik ergen</w:t>
+      </w:r>
+      <w:del w:id="8" w:author="JS" w:date="2016-11-28T15:18:00Z">
+        <w:r>
+          <w:delText>d</w:delText>
+        </w:r>
+      </w:del>
+      <w:r>
+        <w:t>s naartoe kan werken.</w:t>
+      </w:r>
+      <w:r>
+        <w:br/>
+      </w:r>
+      <w:r>
+        <w:tab/>
+        <w:t>-Bij het opstarten moet er een dialoog venster zijn met een uitleg over de spelregels.</w:t>
+      </w:r>
+      <w:r>
+        <w:br/>
+      </w:r>
+      <w:r>
+        <w:tab/>
+      </w:r>
+      <w:r>
+        <w:tab/>
+        <w:t>Hierin moet het doel van het spel in voorkomen.</w:t>
+      </w:r>
+    </w:p>
+    <w:p>
+      <w:pPr>
+        <w:ind w:hanging="360"/>
+      </w:pPr>
+      <w:r>
+        <w:t>-</w:t>
+      </w:r>
+      <w:r>
+        <w:rPr>
+          <w:sz w:val="14"/>
+          <w:szCs w:val="14"/>
+        </w:rPr>
+        <w:t xml:space="preserve">          </w:t>
+      </w:r>
+      <w:r>
+        <w:t>Als speler wil ik uitleg over de controls in de minigame, zodat ik het spel sneller oppak.</w:t>
+      </w:r>
+      <w:r>
+        <w:t xml:space="preserve"> </w:t>
+      </w:r>
+      <w:r>
+        <w:br/>
+      </w:r>
+      <w:r>
+        <w:tab/>
+        <w:t>-Bij het opstarten moet er een dialoog venster zijn met een uitleg over de spelregels.</w:t>
+      </w:r>
+      <w:r>
+        <w:br/>
+      </w:r>
+      <w:r>
+        <w:tab/>
+      </w:r>
+      <w:r>
+        <w:tab/>
+        <w:t>Hierin moeten de regels van het spel in voorkomen.</w:t>
+      </w:r>
+    </w:p>
+    <w:p>
+      <w:pPr>
+        <w:ind w:hanging="360"/>
+      </w:pPr>
+      <w:r>
+        <w:t>-</w:t>
+      </w:r>
+      <w:r>
+        <w:rPr>
+          <w:sz w:val="14"/>
+          <w:szCs w:val="14"/>
+        </w:rPr>
+        <w:t xml:space="preserve">          </w:t>
+      </w:r>
+      <w:r>
+        <w:t>Als speler wil ik het spel kunnen starten/pauzeren en stoppen, omdat er iets tussen kan komen.</w:t>
+      </w:r>
+      <w:r>
+        <w:br/>
+      </w:r>
+      <w:r>
+        <w:tab/>
+        <w:t>Gedurende het spel moet er een knop of een toets zijn om het spel te pauzeren.</w:t>
+      </w:r>
+    </w:p>
+    <w:p>
+      <w:pPr>
+        <w:ind w:hanging="360"/>
+      </w:pPr>
+      <w:r>
+        <w:lastRenderedPageBreak/>
+        <w:t>-</w:t>
+      </w:r>
+      <w:r>
+        <w:rPr>
+          <w:sz w:val="14"/>
+          <w:szCs w:val="14"/>
+        </w:rPr>
+        <w:t xml:space="preserve">          </w:t>
+      </w:r>
+      <w:r>
+        <w:t>Als speler wil ik goede onderscheid hebben tussen de verschillende vracht, zodat ik zo min mogelijk fouten maak.</w:t>
+      </w:r>
+      <w:r>
+        <w:br/>
+      </w:r>
+      <w:r>
+        <w:tab/>
+        <w:t>Elk stuk vracht met verschillende eigenschappen heeft zijn eigen kleur.</w:t>
+      </w:r>
+    </w:p>
+    <w:p>
+      <w:pPr>
+        <w:ind w:hanging="360"/>
+      </w:pPr>
+      <w:r>
+        <w:t>-</w:t>
+      </w:r>
+      <w:r>
+        <w:rPr>
+          <w:sz w:val="14"/>
+          <w:szCs w:val="14"/>
+        </w:rPr>
+        <w:t xml:space="preserve">          </w:t>
+      </w:r>
+      <w:r>
+        <w:t>Als speler wil ik zien hoever het schip is gekanteld, omdat ik het dan kan rechtstellen.</w:t>
+      </w:r>
+      <w:r>
+        <w:br/>
+      </w:r>
+      <w:r>
+        <w:tab/>
+        <w:t>Er moet een widget zijn die de kanteling van het schip bijhoudt, met groen als in balans en rood als in gevaar van omkantelen.</w:t>
+      </w:r>
+    </w:p>
+    <w:p>
+      <w:pPr>
+        <w:ind w:hanging="360"/>
+      </w:pPr>
+      <w:r>
+        <w:t>-</w:t>
+      </w:r>
+      <w:r>
+        <w:rPr>
+          <w:sz w:val="14"/>
+          <w:szCs w:val="14"/>
+        </w:rPr>
+        <w:t xml:space="preserve">          </w:t>
+      </w:r>
+      <w:r>
+        <w:t>Als speler wil ik zien hoeveel tijd er is verstreken, zodat ik kan zien of ik beter word.</w:t>
+      </w:r>
+      <w:r>
+        <w:br/>
+      </w:r>
+      <w:r>
+        <w:tab/>
+        <w:t>Er moet een klok zichtbaar in het speelveld staan.</w:t>
+      </w:r>
+      <w:r>
+        <w:br/>
+      </w:r>
+      <w:r>
+        <w:tab/>
+        <w:t>De klok begint bij 0</w:t>
+      </w:r>
+      <w:r>
+        <w:br/>
+      </w:r>
+      <w:r>
+        <w:tab/>
+        <w:t>De klok pauzeert wanneer de pauze-status actief is.</w:t>
+      </w:r>
+      <w:r>
+        <w:br/>
+      </w:r>
+      <w:r>
+        <w:tab/>
+        <w:t>De klok eindigt met lopen als het spel voorbij is.</w:t>
+      </w:r>
+    </w:p>
+    <w:p>
+      <w:pPr>
+        <w:ind w:hanging="360"/>
+      </w:pPr>
+      <w:r>
+        <w:t>-</w:t>
+      </w:r>
+      <w:r>
+        <w:rPr>
+          <w:sz w:val="14"/>
+          <w:szCs w:val="14"/>
+        </w:rPr>
+        <w:t xml:space="preserve">          </w:t>
+      </w:r>
+      <w:r>
+        <w:t>Als speler wil ik het spel maximaal 5 minuten per ronde spelen, zodat ik naar de volgende minigame kan.</w:t>
+      </w:r>
+      <w:r>
+        <w:br/>
+      </w:r>
+      <w:r>
+        <w:tab/>
+        <w:t>Wanneer de klok 5 minuten aanslaat, moet het spel automatisch stoppen.</w:t>
+      </w:r>
+    </w:p>
+    <w:p>
+      <w:pPr>
+        <w:ind w:hanging="360"/>
+      </w:pPr>
+      <w:r>
+        <w:t>-</w:t>
+      </w:r>
+      <w:r>
+        <w:rPr>
+          <w:sz w:val="14"/>
+          <w:szCs w:val="14"/>
+        </w:rPr>
+        <w:t xml:space="preserve">          </w:t>
+      </w:r>
+      <w:r>
+        <w:t>Als speler wil ik zelf de moeilijkheidsgrens in kunnen stellen, zodat ik mijzelf kan uitdagen of het aan iemand wil uitleggen.</w:t>
+      </w:r>
+      <w:r>
+        <w:br/>
+      </w:r>
+      <w:r>
+        <w:tab/>
+        <w:t>Er moet een settings paneel zijn.</w:t>
+      </w:r>
+      <w:r>
+        <w:br/>
+      </w:r>
+      <w:r>
+        <w:tab/>
+        <w:t>Je moet het settings paneel kunnen openen en sluiten.</w:t>
+      </w:r>
+      <w:r>
+        <w:br/>
+      </w:r>
+      <w:r>
+        <w:tab/>
+        <w:t>Er moeten minimaal 2 moeilijkheidsgrenzen te kiezen zijn, met een duidelijke omschrijving(bijvoorbeeld makkelijk en moeilijk).</w:t>
+      </w:r>
+    </w:p>
+    <w:p>
+      <w:r>
+        <w:t xml:space="preserve"> </w:t>
+      </w:r>
+      <w:r>
+        <w:t>Je moet cargo weg kunnen transporteren, zodat er plaats is voor nieuwe cargo.</w:t>
+      </w:r>
+      <w:r>
+        <w:br/>
+      </w:r>
+      <w:r>
+        <w:tab/>
+        <w:t>De transportbus moet wegrijden als er cargo in is geplaatst</w:t>
+      </w:r>
+      <w:r>
+        <w:br/>
+      </w:r>
+      <w:r>
+        <w:tab/>
+        <w:t>Als de cargo correct is gaat de score omhoog met 1.</w:t>
+      </w:r>
+      <w:r>
+        <w:br/>
+      </w:r>
+      <w:r>
+        <w:tab/>
+        <w:t>Als er een fout wordt gemaakt gaat de foutmarge omhoog met  1.</w:t>
+      </w:r>
+    </w:p>
+    <w:p>
+      <w:r>
+        <w:t>Je moet cargo kunnen opakken, zodat ik de cargo in de transportbus kan plaatsen.</w:t>
+      </w:r>
+    </w:p>
+    <w:p>
+      <w:r>
+        <w:t>Als speler wil ik zien welke cargo ik moet afvoeren, zodat ik de juiste cargo kan kiezen.</w:t>
+      </w:r>
+      <w:r>
+        <w:br/>
+      </w:r>
+      <w:r>
+        <w:tab/>
+        <w:t>De transportbus moet de kleur van de benodigde cargo dragen.</w:t>
+      </w:r>
+    </w:p>
+    <w:p>
+      <w:pPr>
         <w:rPr>
           <w:ins w:id="9" w:author="Eigenaar" w:date="2016-11-28T11:32:00Z"/>
         </w:rPr>
       </w:pPr>
-      <w:ins w:id="10" w:author="Eigenaar" w:date="2016-11-28T11:32:00Z">
-        <w:r>
-          <w:t>-</w:t>
-        </w:r>
-        <w:r>
-          <w:rPr>
-            <w:sz w:val="14"/>
-            <w:szCs w:val="14"/>
-          </w:rPr>
-          <w:t xml:space="preserve">          </w:t>
-        </w:r>
-        <w:r>
-          <w:t>Als kraanmachinist moet je de je juiste vracht van je schip afladen.</w:t>
-        </w:r>
-      </w:ins>
+      <w:r>
+        <w:t>Als speler moet ik cargo op een andere plek kunnen zetten, zodat ik het schip in balans kan houden.</w:t>
+      </w:r>
     </w:p>
     <w:p>
-      <w:pPr>
-        <w:ind w:hanging="360"/>
-        <w:rPr>
-          <w:ins w:id="11" w:author="Eigenaar" w:date="2016-11-28T11:32:00Z"/>
-        </w:rPr>
-      </w:pPr>
-      <w:ins w:id="12" w:author="Eigenaar" w:date="2016-11-28T11:32:00Z">
-        <w:r>
-          <w:t>-</w:t>
-        </w:r>
-        <w:r>
-          <w:rPr>
-            <w:sz w:val="14"/>
-            <w:szCs w:val="14"/>
-          </w:rPr>
-          <w:t xml:space="preserve">          </w:t>
-        </w:r>
-        <w:r>
-          <w:t>Wanneer het schip kantelt door een ongelijke verdeling van de vracht is het spel geeindigt in een   verlies.</w:t>
-        </w:r>
-      </w:ins>
+      <w:bookmarkStart w:id="10" w:name="_GoBack"/>
+      <w:bookmarkEnd w:id="10"/>
     </w:p>
-    <w:p>
-      <w:pPr>
-        <w:ind w:hanging="360"/>
-        <w:rPr>
-          <w:ins w:id="13" w:author="Eigenaar" w:date="2016-11-28T11:32:00Z"/>
-        </w:rPr>
-      </w:pPr>
-      <w:ins w:id="14" w:author="Eigenaar" w:date="2016-11-28T11:32:00Z">
-        <w:r>
-          <w:t>-</w:t>
-        </w:r>
-        <w:r>
-          <w:rPr>
-            <w:sz w:val="14"/>
-            <w:szCs w:val="14"/>
-          </w:rPr>
-          <w:t xml:space="preserve">          </w:t>
-        </w:r>
-        <w:r>
-          <w:t>Er is een maximale stapelhoogte die je kan maken.</w:t>
-        </w:r>
-      </w:ins>
-    </w:p>
-    <w:p>
-      <w:pPr>
-        <w:ind w:hanging="360"/>
-        <w:rPr>
-          <w:ins w:id="15" w:author="Eigenaar" w:date="2016-11-28T11:32:00Z"/>
-        </w:rPr>
-      </w:pPr>
-      <w:ins w:id="16" w:author="Eigenaar" w:date="2016-11-28T11:32:00Z">
-        <w:r>
-          <w:t>-</w:t>
-        </w:r>
-        <w:r>
-          <w:rPr>
-            <w:sz w:val="14"/>
-            <w:szCs w:val="14"/>
-          </w:rPr>
-          <w:t xml:space="preserve">          </w:t>
-        </w:r>
-        <w:r>
-          <w:t>De verschillende stukken vracht moeten verschillende afmetingen hebben.</w:t>
-        </w:r>
-      </w:ins>
-    </w:p>
-    <w:p>
-      <w:pPr>
-        <w:ind w:hanging="360"/>
-        <w:rPr>
-          <w:ins w:id="17" w:author="Eigenaar" w:date="2016-11-28T11:32:00Z"/>
-        </w:rPr>
-      </w:pPr>
-      <w:ins w:id="18" w:author="Eigenaar" w:date="2016-11-28T11:32:00Z">
-        <w:r>
-          <w:t>-</w:t>
-        </w:r>
-        <w:r>
-          <w:rPr>
-            <w:sz w:val="14"/>
-            <w:szCs w:val="14"/>
-          </w:rPr>
-          <w:t xml:space="preserve">          </w:t>
-        </w:r>
-        <w:r>
-          <w:t>Je moet tegen een tweede speler(Computer) kunnen spelen.</w:t>
-        </w:r>
-      </w:ins>
-    </w:p>
-    <w:p>
-      <w:pPr>
-        <w:ind w:hanging="360"/>
-        <w:rPr>
-          <w:ins w:id="19" w:author="Eigenaar" w:date="2016-11-28T11:32:00Z"/>
-        </w:rPr>
-      </w:pPr>
-      <w:ins w:id="20" w:author="Eigenaar" w:date="2016-11-28T11:32:00Z">
-        <w:r>
-          <w:t>-</w:t>
-        </w:r>
-        <w:r>
-          <w:rPr>
-            <w:sz w:val="14"/>
-            <w:szCs w:val="14"/>
-          </w:rPr>
-          <w:t xml:space="preserve">          </w:t>
-        </w:r>
-        <w:r>
-          <w:t>Het niveau van de ai moet aanpasbaar zijn.</w:t>
-        </w:r>
-      </w:ins>
-    </w:p>
-    <w:p>
-      <w:pPr>
-        <w:pStyle w:val="Heading2"/>
-        <w:spacing w:after="80"/>
-        <w:rPr>
-          <w:ins w:id="21" w:author="Eigenaar" w:date="2016-11-28T11:32:00Z"/>
-        </w:rPr>
-      </w:pPr>
-      <w:bookmarkStart w:id="22" w:name="_uzpneeafvphc" w:colFirst="0" w:colLast="0"/>
-      <w:bookmarkEnd w:id="22"/>
-      <w:ins w:id="23" w:author="Eigenaar" w:date="2016-11-28T11:32:00Z">
-        <w:r>
-          <w:rPr>
-            <w:b/>
-            <w:sz w:val="34"/>
-            <w:szCs w:val="34"/>
-          </w:rPr>
-          <w:t>User stories</w:t>
-        </w:r>
-      </w:ins>
-    </w:p>
-    <w:p>
-      <w:pPr>
-        <w:ind w:hanging="360"/>
-        <w:rPr>
-          <w:ins w:id="24" w:author="Eigenaar" w:date="2016-11-28T11:32:00Z"/>
-        </w:rPr>
-      </w:pPr>
-      <w:ins w:id="25" w:author="Eigenaar" w:date="2016-11-28T11:32:00Z">
-        <w:r>
-          <w:t>-</w:t>
-        </w:r>
-        <w:r>
-          <w:rPr>
-            <w:sz w:val="14"/>
-            <w:szCs w:val="14"/>
-          </w:rPr>
-          <w:t xml:space="preserve">          </w:t>
-        </w:r>
-        <w:r>
-          <w:t>Als speler wil ik uitleg over het doel van het spel, zodat ik ergen</w:t>
-        </w:r>
-        <w:del w:id="26" w:author="JS" w:date="2016-11-28T15:18:00Z">
-          <w:r>
-            <w:delText>d</w:delText>
-          </w:r>
-        </w:del>
-        <w:r>
-          <w:t>s naartoe kan werken.</w:t>
-        </w:r>
-        <w:r>
-          <w:br/>
-        </w:r>
-        <w:r>
-          <w:tab/>
-          <w:t>-Bij het opstarten moet er een dialoog venster zijn met een uitleg over de spelregels</w:t>
-        </w:r>
-      </w:ins>
-      <w:ins w:id="27" w:author="Eigenaar" w:date="2016-11-28T11:33:00Z">
-        <w:r>
-          <w:t>.</w:t>
-        </w:r>
-        <w:r>
-          <w:br/>
-        </w:r>
-        <w:r>
-          <w:tab/>
-        </w:r>
-        <w:r>
-          <w:tab/>
-          <w:t>Hierin moet het doel van het spel in voorkomen.</w:t>
-        </w:r>
-      </w:ins>
-    </w:p>
-    <w:p>
-      <w:pPr>
-        <w:ind w:hanging="360"/>
-        <w:rPr>
-          <w:ins w:id="28" w:author="Eigenaar" w:date="2016-11-28T11:32:00Z"/>
-        </w:rPr>
-      </w:pPr>
-      <w:ins w:id="29" w:author="Eigenaar" w:date="2016-11-28T11:32:00Z">
-        <w:r>
-          <w:t>-</w:t>
-        </w:r>
-        <w:r>
-          <w:rPr>
-            <w:sz w:val="14"/>
-            <w:szCs w:val="14"/>
-          </w:rPr>
-          <w:t xml:space="preserve">          </w:t>
-        </w:r>
-        <w:r>
-          <w:t>Als speler wil ik uitleg over de controls in de minigame, zodat ik het spel sneller oppak.</w:t>
-        </w:r>
-      </w:ins>
-      <w:ins w:id="30" w:author="Eigenaar" w:date="2016-11-28T11:33:00Z">
-        <w:r>
-          <w:t xml:space="preserve"> </w:t>
-        </w:r>
-        <w:r>
-          <w:br/>
-        </w:r>
-        <w:r>
-          <w:tab/>
-          <w:t>-Bij het opstarten moet er een dialoog venster zijn met een uitleg over de spelregels.</w:t>
-        </w:r>
-        <w:r>
-          <w:br/>
-        </w:r>
-        <w:r>
-          <w:tab/>
-        </w:r>
-        <w:r>
-          <w:tab/>
-          <w:t>Hierin moeten de regels van het spel in voorkomen.</w:t>
-        </w:r>
-      </w:ins>
-    </w:p>
-    <w:p>
-      <w:pPr>
-        <w:ind w:hanging="360"/>
-        <w:rPr>
-          <w:ins w:id="31" w:author="Eigenaar" w:date="2016-11-28T11:32:00Z"/>
-        </w:rPr>
-      </w:pPr>
-      <w:ins w:id="32" w:author="Eigenaar" w:date="2016-11-28T11:32:00Z">
-        <w:r>
-          <w:t>-</w:t>
-        </w:r>
-        <w:r>
-          <w:rPr>
-            <w:sz w:val="14"/>
-            <w:szCs w:val="14"/>
-          </w:rPr>
-          <w:t xml:space="preserve">          </w:t>
-        </w:r>
-        <w:r>
-          <w:t>Als speler wil ik het spel kunnen starten/pauzeren en stoppen, omdat er iets tussen kan komen.</w:t>
-        </w:r>
-        <w:r>
-          <w:br/>
-        </w:r>
-      </w:ins>
-      <w:ins w:id="33" w:author="Eigenaar" w:date="2016-11-28T11:33:00Z">
-        <w:r>
-          <w:tab/>
-        </w:r>
-      </w:ins>
-      <w:ins w:id="34" w:author="Eigenaar" w:date="2016-11-28T11:34:00Z">
-        <w:r>
-          <w:t xml:space="preserve">Gedurende het spel moet er een knop of een toets zijn om het spel </w:t>
-        </w:r>
-        <w:bookmarkStart w:id="35" w:name="_GoBack"/>
-        <w:bookmarkEnd w:id="35"/>
-        <w:r>
-          <w:t>te pauzeren.</w:t>
-        </w:r>
-      </w:ins>
-    </w:p>
-    <w:p>
-      <w:pPr>
-        <w:ind w:hanging="360"/>
-        <w:rPr>
-          <w:ins w:id="36" w:author="Eigenaar" w:date="2016-11-28T11:32:00Z"/>
-        </w:rPr>
-      </w:pPr>
-      <w:ins w:id="37" w:author="Eigenaar" w:date="2016-11-28T11:32:00Z">
-        <w:r>
-          <w:lastRenderedPageBreak/>
-          <w:t>-</w:t>
-        </w:r>
-        <w:r>
-          <w:rPr>
-            <w:sz w:val="14"/>
-            <w:szCs w:val="14"/>
-          </w:rPr>
-          <w:t xml:space="preserve">          </w:t>
-        </w:r>
-        <w:r>
-          <w:t>Als speler wil ik goede onderscheid hebben tussen de verschillende vracht, zodat ik zo min mogelijk fouten maak.</w:t>
-        </w:r>
-      </w:ins>
-      <w:ins w:id="38" w:author="Eigenaar" w:date="2016-11-28T11:34:00Z">
-        <w:r>
-          <w:br/>
-        </w:r>
-        <w:r>
-          <w:tab/>
-          <w:t>Elk stuk vracht met verschillende eigenschappen heeft zijn eigen kleur.</w:t>
-        </w:r>
-      </w:ins>
-    </w:p>
-    <w:p>
-      <w:pPr>
-        <w:ind w:hanging="360"/>
-        <w:rPr>
-          <w:ins w:id="39" w:author="Eigenaar" w:date="2016-11-28T11:32:00Z"/>
-        </w:rPr>
-      </w:pPr>
-      <w:ins w:id="40" w:author="Eigenaar" w:date="2016-11-28T11:32:00Z">
-        <w:r>
-          <w:t>-</w:t>
-        </w:r>
-        <w:r>
-          <w:rPr>
-            <w:sz w:val="14"/>
-            <w:szCs w:val="14"/>
-          </w:rPr>
-          <w:t xml:space="preserve">          </w:t>
-        </w:r>
-        <w:r>
-          <w:t>Als speler wil ik zien hoever het schip is gekanteld, omdat ik het dan kan rechtstellen.</w:t>
-        </w:r>
-      </w:ins>
-      <w:ins w:id="41" w:author="Eigenaar" w:date="2016-11-28T11:34:00Z">
-        <w:r>
-          <w:br/>
-        </w:r>
-        <w:r>
-          <w:tab/>
-          <w:t>Er moet een widget zijn die de kanteling van het schip bijhoudt, met groen als in balans en rood als in gevaar van omkantelen.</w:t>
-        </w:r>
-      </w:ins>
-    </w:p>
-    <w:p>
-      <w:pPr>
-        <w:ind w:hanging="360"/>
-        <w:rPr>
-          <w:ins w:id="42" w:author="Eigenaar" w:date="2016-11-28T11:32:00Z"/>
-        </w:rPr>
-      </w:pPr>
-      <w:ins w:id="43" w:author="Eigenaar" w:date="2016-11-28T11:32:00Z">
-        <w:r>
-          <w:t>-</w:t>
-        </w:r>
-        <w:r>
-          <w:rPr>
-            <w:sz w:val="14"/>
-            <w:szCs w:val="14"/>
-          </w:rPr>
-          <w:t xml:space="preserve">          </w:t>
-        </w:r>
-        <w:r>
-          <w:t>Als speler wil ik zien hoeveel tijd er is verstreken, zodat ik kan zien of ik beter word.</w:t>
-        </w:r>
-      </w:ins>
-      <w:ins w:id="44" w:author="Eigenaar" w:date="2016-11-28T11:35:00Z">
-        <w:r>
-          <w:br/>
-        </w:r>
-        <w:r>
-          <w:tab/>
-        </w:r>
-      </w:ins>
-      <w:ins w:id="45" w:author="Eigenaar" w:date="2016-11-28T11:36:00Z">
-        <w:r>
-          <w:t>Er moet een klok zichtbaar in het speelveld staan.</w:t>
-        </w:r>
-        <w:r>
-          <w:br/>
-        </w:r>
-        <w:r>
-          <w:tab/>
-          <w:t>De klok begint bij 0</w:t>
-        </w:r>
-        <w:r>
-          <w:br/>
-        </w:r>
-        <w:r>
-          <w:tab/>
-          <w:t>De klok pauzeert wanneer de pauze-status actief is.</w:t>
-        </w:r>
-        <w:r>
-          <w:br/>
-        </w:r>
-        <w:r>
-          <w:tab/>
-          <w:t>De klok eindigt met lopen als het spel voorbij is.</w:t>
-        </w:r>
-      </w:ins>
-    </w:p>
-    <w:p>
-      <w:pPr>
-        <w:ind w:hanging="360"/>
-        <w:rPr>
-          <w:ins w:id="46" w:author="Eigenaar" w:date="2016-11-28T11:32:00Z"/>
-        </w:rPr>
-      </w:pPr>
-      <w:ins w:id="47" w:author="Eigenaar" w:date="2016-11-28T11:32:00Z">
-        <w:r>
-          <w:t>-</w:t>
-        </w:r>
-        <w:r>
-          <w:rPr>
-            <w:sz w:val="14"/>
-            <w:szCs w:val="14"/>
-          </w:rPr>
-          <w:t xml:space="preserve">          </w:t>
-        </w:r>
-        <w:r>
-          <w:t>Als speler wil ik het spel maximaal 5 minuten per ronde spelen, zodat ik naar de volgende minigame kan.</w:t>
-        </w:r>
-      </w:ins>
-      <w:ins w:id="48" w:author="Eigenaar" w:date="2016-11-28T11:37:00Z">
-        <w:r>
-          <w:br/>
-        </w:r>
-        <w:r>
-          <w:tab/>
-          <w:t>Wanneer de klok 5 minuten aanslaat, moet het spel automatisch stoppen.</w:t>
-        </w:r>
-      </w:ins>
-    </w:p>
-    <w:p>
-      <w:pPr>
-        <w:ind w:hanging="360"/>
-        <w:rPr>
-          <w:ins w:id="49" w:author="Eigenaar" w:date="2016-11-28T11:32:00Z"/>
-        </w:rPr>
-      </w:pPr>
-      <w:ins w:id="50" w:author="Eigenaar" w:date="2016-11-28T11:32:00Z">
-        <w:r>
-          <w:t>-</w:t>
-        </w:r>
-        <w:r>
-          <w:rPr>
-            <w:sz w:val="14"/>
-            <w:szCs w:val="14"/>
-          </w:rPr>
-          <w:t xml:space="preserve">          </w:t>
-        </w:r>
-        <w:r>
-          <w:t>Als speler wil ik zelf de moeilijkheidsgrens in kunnen stellen, zodat ik mijzelf kan uitdagen of het aan iemand wil uitleggen.</w:t>
-        </w:r>
-      </w:ins>
-      <w:ins w:id="51" w:author="Eigenaar" w:date="2016-11-28T11:37:00Z">
-        <w:r>
-          <w:br/>
-        </w:r>
-        <w:r>
-          <w:tab/>
-          <w:t>Er moet een settings paneel zijn.</w:t>
-        </w:r>
-        <w:r>
-          <w:br/>
-        </w:r>
-        <w:r>
-          <w:tab/>
-          <w:t>Je moet het settings paneel kunnen openen en sluiten.</w:t>
-        </w:r>
-        <w:r>
-          <w:br/>
-        </w:r>
-        <w:r>
-          <w:tab/>
-          <w:t>Er moeten minimaal 2 moeil</w:t>
-        </w:r>
-      </w:ins>
-      <w:ins w:id="52" w:author="Eigenaar" w:date="2016-11-28T11:39:00Z">
-        <w:r>
-          <w:t>ijkheidsgrenzen te kiezen zijn, met een duidelijke omschrijving(bijvoorbeeld makkelijk en moeilijk).</w:t>
-        </w:r>
-      </w:ins>
-    </w:p>
-    <w:p>
-      <w:pPr>
-        <w:rPr>
-          <w:ins w:id="53" w:author="JS" w:date="2016-11-28T15:20:00Z"/>
-        </w:rPr>
-      </w:pPr>
-      <w:ins w:id="54" w:author="Eigenaar" w:date="2016-11-28T11:32:00Z">
-        <w:r>
-          <w:t xml:space="preserve"> </w:t>
-        </w:r>
-      </w:ins>
-      <w:ins w:id="55" w:author="JS" w:date="2016-11-28T15:20:00Z">
-        <w:r>
-          <w:t>Je moet cargo weg kunnen transporteren</w:t>
-        </w:r>
-      </w:ins>
-      <w:ins w:id="56" w:author="JS" w:date="2016-11-28T15:23:00Z">
-        <w:r>
-          <w:t>, zodat er plaats is voor nieuwe cargo.</w:t>
-        </w:r>
-        <w:r>
-          <w:br/>
-        </w:r>
-        <w:r>
-          <w:tab/>
-          <w:t>De transportbus moet wegrijden als er cargo in is geplaatst</w:t>
-        </w:r>
-        <w:r>
-          <w:br/>
-        </w:r>
-        <w:r>
-          <w:tab/>
-          <w:t>Als de cargo correct is gaa</w:t>
-        </w:r>
-      </w:ins>
-      <w:ins w:id="57" w:author="JS" w:date="2016-11-28T15:24:00Z">
-        <w:r>
-          <w:t>t de score omhoog met 1.</w:t>
-        </w:r>
-        <w:r>
-          <w:br/>
-        </w:r>
-        <w:r>
-          <w:tab/>
-          <w:t>Als er een fout wordt gemaakt gaat de foutmarge omhoog met  1.</w:t>
-        </w:r>
-      </w:ins>
-    </w:p>
-    <w:p>
-      <w:pPr>
-        <w:rPr>
-          <w:ins w:id="58" w:author="JS" w:date="2016-11-28T15:21:00Z"/>
-        </w:rPr>
-      </w:pPr>
-      <w:ins w:id="59" w:author="JS" w:date="2016-11-28T15:21:00Z">
-        <w:r>
-          <w:t>Je moet cargo kunnen opakken</w:t>
-        </w:r>
-      </w:ins>
-      <w:ins w:id="60" w:author="JS" w:date="2016-11-28T15:23:00Z">
-        <w:r>
-          <w:t>, zodat ik de cargo in de transportbus kan plaatsen.</w:t>
-        </w:r>
-      </w:ins>
-    </w:p>
-    <w:p>
-      <w:pPr>
-        <w:rPr>
-          <w:ins w:id="61" w:author="JS" w:date="2016-11-28T15:21:00Z"/>
-        </w:rPr>
-      </w:pPr>
-      <w:ins w:id="62" w:author="JS" w:date="2016-11-28T15:21:00Z">
-        <w:r>
-          <w:t>Als speler wil ik zien welke cargo ik moet afvoeren</w:t>
-        </w:r>
-      </w:ins>
-      <w:ins w:id="63" w:author="JS" w:date="2016-11-28T15:22:00Z">
-        <w:r>
-          <w:t>, zodat ik de juiste cargo kan kiezen.</w:t>
-        </w:r>
-        <w:r>
-          <w:br/>
-        </w:r>
-        <w:r>
-          <w:tab/>
-          <w:t>De transportbus moet de kleur van de benodigde cargo dragen.</w:t>
-        </w:r>
-      </w:ins>
-    </w:p>
-    <w:p>
-      <w:pPr>
-        <w:rPr>
-          <w:ins w:id="64" w:author="Eigenaar" w:date="2016-11-28T11:32:00Z"/>
-        </w:rPr>
-      </w:pPr>
-      <w:ins w:id="65" w:author="JS" w:date="2016-11-28T15:21:00Z">
-        <w:r>
-          <w:t>Als speler moet ik cargo op een andere plek kunnen zetten, zodat ik het schip in balans kan houden.</w:t>
-        </w:r>
-      </w:ins>
-    </w:p>
-    <w:p>
-      <w:pPr>
-        <w:pStyle w:val="Heading2"/>
-        <w:rPr>
-          <w:del w:id="66" w:author="JS" w:date="2016-11-28T15:23:00Z"/>
-        </w:rPr>
-      </w:pPr>
-      <w:del w:id="67" w:author="JS" w:date="2016-11-28T15:23:00Z">
-        <w:r>
-          <w:delText>User stories</w:delText>
-        </w:r>
-      </w:del>
-    </w:p>
-    <w:p/>
     <w:sectPr>
       <w:pgSz w:w="11900" w:h="16840"/>
       <w:pgMar w:top="1417" w:right="1417" w:bottom="1417" w:left="1417" w:header="708" w:footer="708" w:gutter="0"/>
@@ -759,7 +587,7 @@
       </w:pPr>
     </w:pPrDefault>
   </w:docDefaults>
-  <w:latentStyles w:defLockedState="0" w:defUIPriority="99" w:defSemiHidden="1" w:defUnhideWhenUsed="1" w:defQFormat="0" w:count="267">
+  <w:latentStyles w:defLockedState="0" w:defUIPriority="99" w:defSemiHidden="1" w:defUnhideWhenUsed="1" w:defQFormat="0" w:count="276">
     <w:lsdException w:name="Normal" w:semiHidden="0" w:uiPriority="0" w:unhideWhenUsed="0" w:qFormat="1"/>
     <w:lsdException w:name="heading 1" w:semiHidden="0" w:uiPriority="9" w:unhideWhenUsed="0" w:qFormat="1"/>
     <w:lsdException w:name="heading 2" w:uiPriority="9" w:qFormat="1"/>
@@ -898,16 +726,16 @@
     <w:lsdException w:name="Bibliography" w:uiPriority="37"/>
     <w:lsdException w:name="TOC Heading" w:uiPriority="39" w:qFormat="1"/>
   </w:latentStyles>
-  <w:style w:type="paragraph" w:default="1" w:styleId="Normal">
+  <w:style w:type="paragraph" w:default="1" w:styleId="Normaal">
     <w:name w:val="Normal"/>
     <w:qFormat/>
     <w:rsid w:val="00B321A4"/>
   </w:style>
-  <w:style w:type="paragraph" w:styleId="Heading1">
+  <w:style w:type="paragraph" w:styleId="Kop1">
     <w:name w:val="heading 1"/>
-    <w:basedOn w:val="Normal"/>
-    <w:next w:val="Normal"/>
-    <w:link w:val="Heading1Char"/>
+    <w:basedOn w:val="Normaal"/>
+    <w:next w:val="Normaal"/>
+    <w:link w:val="Kop1Teken"/>
     <w:uiPriority w:val="9"/>
     <w:qFormat/>
     <w:rsid w:val="00B321A4"/>
@@ -923,11 +751,11 @@
       <w:szCs w:val="36"/>
     </w:rPr>
   </w:style>
-  <w:style w:type="paragraph" w:styleId="Heading2">
+  <w:style w:type="paragraph" w:styleId="Kop2">
     <w:name w:val="heading 2"/>
-    <w:basedOn w:val="Normal"/>
-    <w:next w:val="Normal"/>
-    <w:link w:val="Heading2Char"/>
+    <w:basedOn w:val="Normaal"/>
+    <w:next w:val="Normaal"/>
+    <w:link w:val="Kop2Teken"/>
     <w:uiPriority w:val="9"/>
     <w:unhideWhenUsed/>
     <w:qFormat/>
@@ -942,11 +770,11 @@
       <w:szCs w:val="28"/>
     </w:rPr>
   </w:style>
-  <w:style w:type="paragraph" w:styleId="Heading3">
+  <w:style w:type="paragraph" w:styleId="Kop3">
     <w:name w:val="heading 3"/>
-    <w:basedOn w:val="Normal"/>
-    <w:next w:val="Normal"/>
-    <w:link w:val="Heading3Char"/>
+    <w:basedOn w:val="Normaal"/>
+    <w:next w:val="Normaal"/>
+    <w:link w:val="Kop3Teken"/>
     <w:uiPriority w:val="9"/>
     <w:semiHidden/>
     <w:unhideWhenUsed/>
@@ -965,11 +793,11 @@
       <w:szCs w:val="26"/>
     </w:rPr>
   </w:style>
-  <w:style w:type="paragraph" w:styleId="Heading4">
+  <w:style w:type="paragraph" w:styleId="Kop4">
     <w:name w:val="heading 4"/>
-    <w:basedOn w:val="Normal"/>
-    <w:next w:val="Normal"/>
-    <w:link w:val="Heading4Char"/>
+    <w:basedOn w:val="Normaal"/>
+    <w:next w:val="Normaal"/>
+    <w:link w:val="Kop4Teken"/>
     <w:uiPriority w:val="9"/>
     <w:semiHidden/>
     <w:unhideWhenUsed/>
@@ -987,11 +815,11 @@
       <w:szCs w:val="24"/>
     </w:rPr>
   </w:style>
-  <w:style w:type="paragraph" w:styleId="Heading5">
+  <w:style w:type="paragraph" w:styleId="Kop5">
     <w:name w:val="heading 5"/>
-    <w:basedOn w:val="Normal"/>
-    <w:next w:val="Normal"/>
-    <w:link w:val="Heading5Char"/>
+    <w:basedOn w:val="Normaal"/>
+    <w:next w:val="Normaal"/>
+    <w:link w:val="Kop5Teken"/>
     <w:uiPriority w:val="9"/>
     <w:semiHidden/>
     <w:unhideWhenUsed/>
@@ -1008,11 +836,11 @@
       <w:szCs w:val="24"/>
     </w:rPr>
   </w:style>
-  <w:style w:type="paragraph" w:styleId="Heading6">
+  <w:style w:type="paragraph" w:styleId="Kop6">
     <w:name w:val="heading 6"/>
-    <w:basedOn w:val="Normal"/>
-    <w:next w:val="Normal"/>
-    <w:link w:val="Heading6Char"/>
+    <w:basedOn w:val="Normaal"/>
+    <w:next w:val="Normaal"/>
+    <w:link w:val="Kop6Teken"/>
     <w:uiPriority w:val="9"/>
     <w:semiHidden/>
     <w:unhideWhenUsed/>
@@ -1030,11 +858,11 @@
       <w:spacing w:val="5"/>
     </w:rPr>
   </w:style>
-  <w:style w:type="paragraph" w:styleId="Heading7">
+  <w:style w:type="paragraph" w:styleId="Kop7">
     <w:name w:val="heading 7"/>
-    <w:basedOn w:val="Normal"/>
-    <w:next w:val="Normal"/>
-    <w:link w:val="Heading7Char"/>
+    <w:basedOn w:val="Normaal"/>
+    <w:next w:val="Normaal"/>
+    <w:link w:val="Kop7Teken"/>
     <w:uiPriority w:val="9"/>
     <w:semiHidden/>
     <w:unhideWhenUsed/>
@@ -1054,11 +882,11 @@
       <w:szCs w:val="20"/>
     </w:rPr>
   </w:style>
-  <w:style w:type="paragraph" w:styleId="Heading8">
+  <w:style w:type="paragraph" w:styleId="Kop8">
     <w:name w:val="heading 8"/>
-    <w:basedOn w:val="Normal"/>
-    <w:next w:val="Normal"/>
-    <w:link w:val="Heading8Char"/>
+    <w:basedOn w:val="Normaal"/>
+    <w:next w:val="Normaal"/>
+    <w:link w:val="Kop8Teken"/>
     <w:uiPriority w:val="9"/>
     <w:semiHidden/>
     <w:unhideWhenUsed/>
@@ -1076,11 +904,11 @@
       <w:szCs w:val="20"/>
     </w:rPr>
   </w:style>
-  <w:style w:type="paragraph" w:styleId="Heading9">
+  <w:style w:type="paragraph" w:styleId="Kop9">
     <w:name w:val="heading 9"/>
-    <w:basedOn w:val="Normal"/>
-    <w:next w:val="Normal"/>
-    <w:link w:val="Heading9Char"/>
+    <w:basedOn w:val="Normaal"/>
+    <w:next w:val="Normaal"/>
+    <w:link w:val="Kop9Teken"/>
     <w:uiPriority w:val="9"/>
     <w:semiHidden/>
     <w:unhideWhenUsed/>
@@ -1100,13 +928,13 @@
       <w:szCs w:val="18"/>
     </w:rPr>
   </w:style>
-  <w:style w:type="character" w:default="1" w:styleId="DefaultParagraphFont">
+  <w:style w:type="character" w:default="1" w:styleId="Standaardalinea-lettertype">
     <w:name w:val="Default Paragraph Font"/>
     <w:uiPriority w:val="1"/>
     <w:semiHidden/>
     <w:unhideWhenUsed/>
   </w:style>
-  <w:style w:type="table" w:default="1" w:styleId="TableNormal">
+  <w:style w:type="table" w:default="1" w:styleId="Standaardtabel">
     <w:name w:val="Normal Table"/>
     <w:uiPriority w:val="99"/>
     <w:semiHidden/>
@@ -1121,16 +949,16 @@
       </w:tblCellMar>
     </w:tblPr>
   </w:style>
-  <w:style w:type="numbering" w:default="1" w:styleId="NoList">
+  <w:style w:type="numbering" w:default="1" w:styleId="Geenlijst">
     <w:name w:val="No List"/>
     <w:uiPriority w:val="99"/>
     <w:semiHidden/>
     <w:unhideWhenUsed/>
   </w:style>
-  <w:style w:type="character" w:customStyle="1" w:styleId="Heading1Char">
-    <w:name w:val="Heading 1 Char"/>
-    <w:basedOn w:val="DefaultParagraphFont"/>
-    <w:link w:val="Heading1"/>
+  <w:style w:type="character" w:customStyle="1" w:styleId="Kop1Teken">
+    <w:name w:val="Kop 1 Teken"/>
+    <w:basedOn w:val="Standaardalinea-lettertype"/>
+    <w:link w:val="Kop1"/>
     <w:uiPriority w:val="9"/>
     <w:rsid w:val="00B321A4"/>
     <w:rPr>
@@ -1140,10 +968,10 @@
       <w:szCs w:val="36"/>
     </w:rPr>
   </w:style>
-  <w:style w:type="character" w:customStyle="1" w:styleId="Heading2Char">
-    <w:name w:val="Heading 2 Char"/>
-    <w:basedOn w:val="DefaultParagraphFont"/>
-    <w:link w:val="Heading2"/>
+  <w:style w:type="character" w:customStyle="1" w:styleId="Kop2Teken">
+    <w:name w:val="Kop 2 Teken"/>
+    <w:basedOn w:val="Standaardalinea-lettertype"/>
+    <w:link w:val="Kop2"/>
     <w:uiPriority w:val="9"/>
     <w:rsid w:val="00B321A4"/>
     <w:rPr>
@@ -1152,10 +980,10 @@
       <w:szCs w:val="28"/>
     </w:rPr>
   </w:style>
-  <w:style w:type="character" w:customStyle="1" w:styleId="Heading3Char">
-    <w:name w:val="Heading 3 Char"/>
-    <w:basedOn w:val="DefaultParagraphFont"/>
-    <w:link w:val="Heading3"/>
+  <w:style w:type="character" w:customStyle="1" w:styleId="Kop3Teken">
+    <w:name w:val="Kop 3 Teken"/>
+    <w:basedOn w:val="Standaardalinea-lettertype"/>
+    <w:link w:val="Kop3"/>
     <w:uiPriority w:val="9"/>
     <w:semiHidden/>
     <w:rsid w:val="00B321A4"/>
@@ -1168,10 +996,10 @@
       <w:szCs w:val="26"/>
     </w:rPr>
   </w:style>
-  <w:style w:type="character" w:customStyle="1" w:styleId="Heading4Char">
-    <w:name w:val="Heading 4 Char"/>
-    <w:basedOn w:val="DefaultParagraphFont"/>
-    <w:link w:val="Heading4"/>
+  <w:style w:type="character" w:customStyle="1" w:styleId="Kop4Teken">
+    <w:name w:val="Kop 4 Teken"/>
+    <w:basedOn w:val="Standaardalinea-lettertype"/>
+    <w:link w:val="Kop4"/>
     <w:uiPriority w:val="9"/>
     <w:semiHidden/>
     <w:rsid w:val="00B321A4"/>
@@ -1183,10 +1011,10 @@
       <w:szCs w:val="24"/>
     </w:rPr>
   </w:style>
-  <w:style w:type="character" w:customStyle="1" w:styleId="Heading5Char">
-    <w:name w:val="Heading 5 Char"/>
-    <w:basedOn w:val="DefaultParagraphFont"/>
-    <w:link w:val="Heading5"/>
+  <w:style w:type="character" w:customStyle="1" w:styleId="Kop5Teken">
+    <w:name w:val="Kop 5 Teken"/>
+    <w:basedOn w:val="Standaardalinea-lettertype"/>
+    <w:link w:val="Kop5"/>
     <w:uiPriority w:val="9"/>
     <w:semiHidden/>
     <w:rsid w:val="00B321A4"/>
@@ -1197,10 +1025,10 @@
       <w:szCs w:val="24"/>
     </w:rPr>
   </w:style>
-  <w:style w:type="character" w:customStyle="1" w:styleId="Heading6Char">
-    <w:name w:val="Heading 6 Char"/>
-    <w:basedOn w:val="DefaultParagraphFont"/>
-    <w:link w:val="Heading6"/>
+  <w:style w:type="character" w:customStyle="1" w:styleId="Kop6Teken">
+    <w:name w:val="Kop 6 Teken"/>
+    <w:basedOn w:val="Standaardalinea-lettertype"/>
+    <w:link w:val="Kop6"/>
     <w:uiPriority w:val="9"/>
     <w:semiHidden/>
     <w:rsid w:val="00B321A4"/>
@@ -1212,10 +1040,10 @@
       <w:shd w:val="clear" w:color="auto" w:fill="FFFFFF" w:themeFill="background1"/>
     </w:rPr>
   </w:style>
-  <w:style w:type="character" w:customStyle="1" w:styleId="Heading7Char">
-    <w:name w:val="Heading 7 Char"/>
-    <w:basedOn w:val="DefaultParagraphFont"/>
-    <w:link w:val="Heading7"/>
+  <w:style w:type="character" w:customStyle="1" w:styleId="Kop7Teken">
+    <w:name w:val="Kop 7 Teken"/>
+    <w:basedOn w:val="Standaardalinea-lettertype"/>
+    <w:link w:val="Kop7"/>
     <w:uiPriority w:val="9"/>
     <w:semiHidden/>
     <w:rsid w:val="00B321A4"/>
@@ -1229,10 +1057,10 @@
       <w:szCs w:val="20"/>
     </w:rPr>
   </w:style>
-  <w:style w:type="character" w:customStyle="1" w:styleId="Heading8Char">
-    <w:name w:val="Heading 8 Char"/>
-    <w:basedOn w:val="DefaultParagraphFont"/>
-    <w:link w:val="Heading8"/>
+  <w:style w:type="character" w:customStyle="1" w:styleId="Kop8Teken">
+    <w:name w:val="Kop 8 Teken"/>
+    <w:basedOn w:val="Standaardalinea-lettertype"/>
+    <w:link w:val="Kop8"/>
     <w:uiPriority w:val="9"/>
     <w:semiHidden/>
     <w:rsid w:val="00B321A4"/>
@@ -1244,10 +1072,10 @@
       <w:szCs w:val="20"/>
     </w:rPr>
   </w:style>
-  <w:style w:type="character" w:customStyle="1" w:styleId="Heading9Char">
-    <w:name w:val="Heading 9 Char"/>
-    <w:basedOn w:val="DefaultParagraphFont"/>
-    <w:link w:val="Heading9"/>
+  <w:style w:type="character" w:customStyle="1" w:styleId="Kop9Teken">
+    <w:name w:val="Kop 9 Teken"/>
+    <w:basedOn w:val="Standaardalinea-lettertype"/>
+    <w:link w:val="Kop9"/>
     <w:uiPriority w:val="9"/>
     <w:semiHidden/>
     <w:rsid w:val="00B321A4"/>
@@ -1261,11 +1089,11 @@
       <w:szCs w:val="18"/>
     </w:rPr>
   </w:style>
-  <w:style w:type="paragraph" w:styleId="Title">
+  <w:style w:type="paragraph" w:styleId="Titel">
     <w:name w:val="Title"/>
-    <w:basedOn w:val="Normal"/>
-    <w:next w:val="Normal"/>
-    <w:link w:val="TitleChar"/>
+    <w:basedOn w:val="Normaal"/>
+    <w:next w:val="Normaal"/>
+    <w:link w:val="TitelTeken"/>
     <w:uiPriority w:val="10"/>
     <w:qFormat/>
     <w:rsid w:val="00B321A4"/>
@@ -1279,10 +1107,10 @@
       <w:szCs w:val="52"/>
     </w:rPr>
   </w:style>
-  <w:style w:type="character" w:customStyle="1" w:styleId="TitleChar">
-    <w:name w:val="Title Char"/>
-    <w:basedOn w:val="DefaultParagraphFont"/>
-    <w:link w:val="Title"/>
+  <w:style w:type="character" w:customStyle="1" w:styleId="TitelTeken">
+    <w:name w:val="Titel Teken"/>
+    <w:basedOn w:val="Standaardalinea-lettertype"/>
+    <w:link w:val="Titel"/>
     <w:uiPriority w:val="10"/>
     <w:rsid w:val="00B321A4"/>
     <w:rPr>
@@ -1291,11 +1119,11 @@
       <w:szCs w:val="52"/>
     </w:rPr>
   </w:style>
-  <w:style w:type="paragraph" w:styleId="Subtitle">
+  <w:style w:type="paragraph" w:styleId="Subtitel">
     <w:name w:val="Subtitle"/>
-    <w:basedOn w:val="Normal"/>
-    <w:next w:val="Normal"/>
-    <w:link w:val="SubtitleChar"/>
+    <w:basedOn w:val="Normaal"/>
+    <w:next w:val="Normaal"/>
+    <w:link w:val="SubtitelTeken"/>
     <w:uiPriority w:val="11"/>
     <w:qFormat/>
     <w:rsid w:val="00B321A4"/>
@@ -1308,10 +1136,10 @@
       <w:szCs w:val="28"/>
     </w:rPr>
   </w:style>
-  <w:style w:type="character" w:customStyle="1" w:styleId="SubtitleChar">
-    <w:name w:val="Subtitle Char"/>
-    <w:basedOn w:val="DefaultParagraphFont"/>
-    <w:link w:val="Subtitle"/>
+  <w:style w:type="character" w:customStyle="1" w:styleId="SubtitelTeken">
+    <w:name w:val="Subtitel Teken"/>
+    <w:basedOn w:val="Standaardalinea-lettertype"/>
+    <w:link w:val="Subtitel"/>
     <w:uiPriority w:val="11"/>
     <w:rsid w:val="00B321A4"/>
     <w:rPr>
@@ -1323,7 +1151,7 @@
       <w:szCs w:val="28"/>
     </w:rPr>
   </w:style>
-  <w:style w:type="character" w:styleId="Strong">
+  <w:style w:type="character" w:styleId="Zwaar">
     <w:name w:val="Strong"/>
     <w:uiPriority w:val="22"/>
     <w:qFormat/>
@@ -1333,7 +1161,7 @@
       <w:bCs/>
     </w:rPr>
   </w:style>
-  <w:style w:type="character" w:styleId="Emphasis">
+  <w:style w:type="character" w:styleId="Nadruk">
     <w:name w:val="Emphasis"/>
     <w:uiPriority w:val="20"/>
     <w:qFormat/>
@@ -1346,9 +1174,9 @@
       <w:spacing w:val="10"/>
     </w:rPr>
   </w:style>
-  <w:style w:type="paragraph" w:styleId="NoSpacing">
+  <w:style w:type="paragraph" w:styleId="Geenafstand">
     <w:name w:val="No Spacing"/>
-    <w:basedOn w:val="Normal"/>
+    <w:basedOn w:val="Normaal"/>
     <w:uiPriority w:val="1"/>
     <w:qFormat/>
     <w:rsid w:val="00B321A4"/>
@@ -1356,9 +1184,9 @@
       <w:spacing w:after="0" w:line="240" w:lineRule="auto"/>
     </w:pPr>
   </w:style>
-  <w:style w:type="paragraph" w:styleId="ListParagraph">
+  <w:style w:type="paragraph" w:styleId="Lijstalinea">
     <w:name w:val="List Paragraph"/>
-    <w:basedOn w:val="Normal"/>
+    <w:basedOn w:val="Normaal"/>
     <w:uiPriority w:val="34"/>
     <w:qFormat/>
     <w:rsid w:val="00B321A4"/>
@@ -1367,11 +1195,11 @@
       <w:contextualSpacing/>
     </w:pPr>
   </w:style>
-  <w:style w:type="paragraph" w:styleId="Quote">
+  <w:style w:type="paragraph" w:styleId="Citaat">
     <w:name w:val="Quote"/>
-    <w:basedOn w:val="Normal"/>
-    <w:next w:val="Normal"/>
-    <w:link w:val="QuoteChar"/>
+    <w:basedOn w:val="Normaal"/>
+    <w:next w:val="Normaal"/>
+    <w:link w:val="CitaatTeken"/>
     <w:uiPriority w:val="29"/>
     <w:qFormat/>
     <w:rsid w:val="00B321A4"/>
@@ -1380,10 +1208,10 @@
       <w:iCs/>
     </w:rPr>
   </w:style>
-  <w:style w:type="character" w:customStyle="1" w:styleId="QuoteChar">
-    <w:name w:val="Quote Char"/>
-    <w:basedOn w:val="DefaultParagraphFont"/>
-    <w:link w:val="Quote"/>
+  <w:style w:type="character" w:customStyle="1" w:styleId="CitaatTeken">
+    <w:name w:val="Citaat Teken"/>
+    <w:basedOn w:val="Standaardalinea-lettertype"/>
+    <w:link w:val="Citaat"/>
     <w:uiPriority w:val="29"/>
     <w:rsid w:val="00B321A4"/>
     <w:rPr>
@@ -1391,11 +1219,11 @@
       <w:iCs/>
     </w:rPr>
   </w:style>
-  <w:style w:type="paragraph" w:styleId="IntenseQuote">
+  <w:style w:type="paragraph" w:styleId="Duidelijkcitaat">
     <w:name w:val="Intense Quote"/>
-    <w:basedOn w:val="Normal"/>
-    <w:next w:val="Normal"/>
-    <w:link w:val="IntenseQuoteChar"/>
+    <w:basedOn w:val="Normaal"/>
+    <w:next w:val="Normaal"/>
+    <w:link w:val="DuidelijkcitaatTeken"/>
     <w:uiPriority w:val="30"/>
     <w:qFormat/>
     <w:rsid w:val="00B321A4"/>
@@ -1413,10 +1241,10 @@
       <w:iCs/>
     </w:rPr>
   </w:style>
-  <w:style w:type="character" w:customStyle="1" w:styleId="IntenseQuoteChar">
-    <w:name w:val="Intense Quote Char"/>
-    <w:basedOn w:val="DefaultParagraphFont"/>
-    <w:link w:val="IntenseQuote"/>
+  <w:style w:type="character" w:customStyle="1" w:styleId="DuidelijkcitaatTeken">
+    <w:name w:val="Duidelijk citaat Teken"/>
+    <w:basedOn w:val="Standaardalinea-lettertype"/>
+    <w:link w:val="Duidelijkcitaat"/>
     <w:uiPriority w:val="30"/>
     <w:rsid w:val="00B321A4"/>
     <w:rPr>
@@ -1424,7 +1252,7 @@
       <w:iCs/>
     </w:rPr>
   </w:style>
-  <w:style w:type="character" w:styleId="SubtleEmphasis">
+  <w:style w:type="character" w:styleId="Subtielebenadrukking">
     <w:name w:val="Subtle Emphasis"/>
     <w:uiPriority w:val="19"/>
     <w:qFormat/>
@@ -1434,7 +1262,7 @@
       <w:iCs/>
     </w:rPr>
   </w:style>
-  <w:style w:type="character" w:styleId="IntenseEmphasis">
+  <w:style w:type="character" w:styleId="Intensievebenadrukking">
     <w:name w:val="Intense Emphasis"/>
     <w:uiPriority w:val="21"/>
     <w:qFormat/>
@@ -1446,9 +1274,9 @@
       <w:iCs/>
     </w:rPr>
   </w:style>
-  <w:style w:type="character" w:styleId="SubtleReference">
+  <w:style w:type="character" w:styleId="Subtieleverwijzing">
     <w:name w:val="Subtle Reference"/>
-    <w:basedOn w:val="DefaultParagraphFont"/>
+    <w:basedOn w:val="Standaardalinea-lettertype"/>
     <w:uiPriority w:val="31"/>
     <w:qFormat/>
     <w:rsid w:val="00B321A4"/>
@@ -1456,7 +1284,7 @@
       <w:smallCaps/>
     </w:rPr>
   </w:style>
-  <w:style w:type="character" w:styleId="IntenseReference">
+  <w:style w:type="character" w:styleId="Intensieveverwijzing">
     <w:name w:val="Intense Reference"/>
     <w:uiPriority w:val="32"/>
     <w:qFormat/>
@@ -1467,9 +1295,9 @@
       <w:smallCaps/>
     </w:rPr>
   </w:style>
-  <w:style w:type="character" w:styleId="BookTitle">
+  <w:style w:type="character" w:styleId="Titelvanboek">
     <w:name w:val="Book Title"/>
-    <w:basedOn w:val="DefaultParagraphFont"/>
+    <w:basedOn w:val="Standaardalinea-lettertype"/>
     <w:uiPriority w:val="33"/>
     <w:qFormat/>
     <w:rsid w:val="00B321A4"/>
@@ -1480,10 +1308,10 @@
       <w:spacing w:val="5"/>
     </w:rPr>
   </w:style>
-  <w:style w:type="paragraph" w:styleId="TOCHeading">
+  <w:style w:type="paragraph" w:styleId="Kopvaninhoudsopgave">
     <w:name w:val="TOC Heading"/>
-    <w:basedOn w:val="Heading1"/>
-    <w:next w:val="Normal"/>
+    <w:basedOn w:val="Kop1"/>
+    <w:next w:val="Normaal"/>
     <w:uiPriority w:val="39"/>
     <w:semiHidden/>
     <w:unhideWhenUsed/>
@@ -1496,10 +1324,10 @@
       <w:lang w:bidi="en-US"/>
     </w:rPr>
   </w:style>
-  <w:style w:type="paragraph" w:styleId="BalloonText">
+  <w:style w:type="paragraph" w:styleId="Ballontekst">
     <w:name w:val="Balloon Text"/>
-    <w:basedOn w:val="Normal"/>
-    <w:link w:val="BalloonTextChar"/>
+    <w:basedOn w:val="Normaal"/>
+    <w:link w:val="BallontekstTeken"/>
     <w:uiPriority w:val="99"/>
     <w:semiHidden/>
     <w:unhideWhenUsed/>
@@ -1513,10 +1341,10 @@
       <w:szCs w:val="18"/>
     </w:rPr>
   </w:style>
-  <w:style w:type="character" w:customStyle="1" w:styleId="BalloonTextChar">
-    <w:name w:val="Balloon Text Char"/>
-    <w:basedOn w:val="DefaultParagraphFont"/>
-    <w:link w:val="BalloonText"/>
+  <w:style w:type="character" w:customStyle="1" w:styleId="BallontekstTeken">
+    <w:name w:val="Ballontekst Teken"/>
+    <w:basedOn w:val="Standaardalinea-lettertype"/>
+    <w:link w:val="Ballontekst"/>
     <w:uiPriority w:val="99"/>
     <w:semiHidden/>
     <w:rsid w:val="003505B7"/>
@@ -1530,7 +1358,7 @@
 </file>
 
 <file path=word/stylesWithEffects.xml><?xml version="1.0" encoding="utf-8"?>
-<w:styles xmlns:wpc="http://schemas.microsoft.com/office/word/2010/wordprocessingCanvas" xmlns:mc="http://schemas.openxmlformats.org/markup-compatibility/2006" xmlns:o="urn:schemas-microsoft-com:office:office" xmlns:r="http://schemas.openxmlformats.org/officeDocument/2006/relationships" xmlns:m="http://schemas.openxmlformats.org/officeDocument/2006/math" xmlns:v="urn:schemas-microsoft-com:vml" xmlns:wp14="http://schemas.microsoft.com/office/word/2010/wordprocessingDrawing" xmlns:wp="http://schemas.openxmlformats.org/drawingml/2006/wordprocessingDrawing" xmlns:w10="urn:schemas-microsoft-com:office:word" xmlns:w="http://schemas.openxmlformats.org/wordprocessingml/2006/main" xmlns:w14="http://schemas.microsoft.com/office/word/2010/wordml" xmlns:wpg="http://schemas.microsoft.com/office/word/2010/wordprocessingGroup" xmlns:wpi="http://schemas.microsoft.com/office/word/2010/wordprocessingInk" xmlns:wne="http://schemas.microsoft.com/office/word/2006/wordml" xmlns:wps="http://schemas.microsoft.com/office/word/2010/wordprocessingShape" mc:Ignorable="w14 wp14">
+<w:styles xmlns:wpc="http://schemas.microsoft.com/office/word/2010/wordprocessingCanvas" xmlns:mo="http://schemas.microsoft.com/office/mac/office/2008/main" xmlns:mc="http://schemas.openxmlformats.org/markup-compatibility/2006" xmlns:mv="urn:schemas-microsoft-com:mac:vml" xmlns:o="urn:schemas-microsoft-com:office:office" xmlns:r="http://schemas.openxmlformats.org/officeDocument/2006/relationships" xmlns:m="http://schemas.openxmlformats.org/officeDocument/2006/math" xmlns:v="urn:schemas-microsoft-com:vml" xmlns:wp14="http://schemas.microsoft.com/office/word/2010/wordprocessingDrawing" xmlns:wp="http://schemas.openxmlformats.org/drawingml/2006/wordprocessingDrawing" xmlns:w10="urn:schemas-microsoft-com:office:word" xmlns:w="http://schemas.openxmlformats.org/wordprocessingml/2006/main" xmlns:w14="http://schemas.microsoft.com/office/word/2010/wordml" xmlns:wpg="http://schemas.microsoft.com/office/word/2010/wordprocessingGroup" xmlns:wpi="http://schemas.microsoft.com/office/word/2010/wordprocessingInk" xmlns:wne="http://schemas.microsoft.com/office/word/2006/wordml" xmlns:wps="http://schemas.microsoft.com/office/word/2010/wordprocessingShape" mc:Ignorable="w14 wp14">
   <w:docDefaults>
     <w:rPrDefault>
       <w:rPr>
@@ -1546,7 +1374,7 @@
       </w:pPr>
     </w:pPrDefault>
   </w:docDefaults>
-  <w:latentStyles w:defLockedState="0" w:defUIPriority="99" w:defSemiHidden="1" w:defUnhideWhenUsed="1" w:defQFormat="0" w:count="267">
+  <w:latentStyles w:defLockedState="0" w:defUIPriority="99" w:defSemiHidden="1" w:defUnhideWhenUsed="1" w:defQFormat="0" w:count="276">
     <w:lsdException w:name="Normal" w:semiHidden="0" w:uiPriority="0" w:unhideWhenUsed="0" w:qFormat="1"/>
     <w:lsdException w:name="heading 1" w:semiHidden="0" w:uiPriority="9" w:unhideWhenUsed="0" w:qFormat="1"/>
     <w:lsdException w:name="heading 2" w:uiPriority="9" w:qFormat="1"/>
@@ -1685,16 +1513,16 @@
     <w:lsdException w:name="Bibliography" w:uiPriority="37"/>
     <w:lsdException w:name="TOC Heading" w:uiPriority="39" w:qFormat="1"/>
   </w:latentStyles>
-  <w:style w:type="paragraph" w:default="1" w:styleId="Normal">
+  <w:style w:type="paragraph" w:default="1" w:styleId="Normaal">
     <w:name w:val="Normal"/>
     <w:qFormat/>
     <w:rsid w:val="00B321A4"/>
   </w:style>
-  <w:style w:type="paragraph" w:styleId="Heading1">
+  <w:style w:type="paragraph" w:styleId="Kop1">
     <w:name w:val="heading 1"/>
-    <w:basedOn w:val="Normal"/>
-    <w:next w:val="Normal"/>
-    <w:link w:val="Heading1Char"/>
+    <w:basedOn w:val="Normaal"/>
+    <w:next w:val="Normaal"/>
+    <w:link w:val="Kop1Teken"/>
     <w:uiPriority w:val="9"/>
     <w:qFormat/>
     <w:rsid w:val="00B321A4"/>
@@ -1710,11 +1538,11 @@
       <w:szCs w:val="36"/>
     </w:rPr>
   </w:style>
-  <w:style w:type="paragraph" w:styleId="Heading2">
+  <w:style w:type="paragraph" w:styleId="Kop2">
     <w:name w:val="heading 2"/>
-    <w:basedOn w:val="Normal"/>
-    <w:next w:val="Normal"/>
-    <w:link w:val="Heading2Char"/>
+    <w:basedOn w:val="Normaal"/>
+    <w:next w:val="Normaal"/>
+    <w:link w:val="Kop2Teken"/>
     <w:uiPriority w:val="9"/>
     <w:unhideWhenUsed/>
     <w:qFormat/>
@@ -1729,11 +1557,11 @@
       <w:szCs w:val="28"/>
     </w:rPr>
   </w:style>
-  <w:style w:type="paragraph" w:styleId="Heading3">
+  <w:style w:type="paragraph" w:styleId="Kop3">
     <w:name w:val="heading 3"/>
-    <w:basedOn w:val="Normal"/>
-    <w:next w:val="Normal"/>
-    <w:link w:val="Heading3Char"/>
+    <w:basedOn w:val="Normaal"/>
+    <w:next w:val="Normaal"/>
+    <w:link w:val="Kop3Teken"/>
     <w:uiPriority w:val="9"/>
     <w:semiHidden/>
     <w:unhideWhenUsed/>
@@ -1752,11 +1580,11 @@
       <w:szCs w:val="26"/>
     </w:rPr>
   </w:style>
-  <w:style w:type="paragraph" w:styleId="Heading4">
+  <w:style w:type="paragraph" w:styleId="Kop4">
     <w:name w:val="heading 4"/>
-    <w:basedOn w:val="Normal"/>
-    <w:next w:val="Normal"/>
-    <w:link w:val="Heading4Char"/>
+    <w:basedOn w:val="Normaal"/>
+    <w:next w:val="Normaal"/>
+    <w:link w:val="Kop4Teken"/>
     <w:uiPriority w:val="9"/>
     <w:semiHidden/>
     <w:unhideWhenUsed/>
@@ -1774,11 +1602,11 @@
       <w:szCs w:val="24"/>
     </w:rPr>
   </w:style>
-  <w:style w:type="paragraph" w:styleId="Heading5">
+  <w:style w:type="paragraph" w:styleId="Kop5">
     <w:name w:val="heading 5"/>
-    <w:basedOn w:val="Normal"/>
-    <w:next w:val="Normal"/>
-    <w:link w:val="Heading5Char"/>
+    <w:basedOn w:val="Normaal"/>
+    <w:next w:val="Normaal"/>
+    <w:link w:val="Kop5Teken"/>
     <w:uiPriority w:val="9"/>
     <w:semiHidden/>
     <w:unhideWhenUsed/>
@@ -1795,11 +1623,11 @@
       <w:szCs w:val="24"/>
     </w:rPr>
   </w:style>
-  <w:style w:type="paragraph" w:styleId="Heading6">
+  <w:style w:type="paragraph" w:styleId="Kop6">
     <w:name w:val="heading 6"/>
-    <w:basedOn w:val="Normal"/>
-    <w:next w:val="Normal"/>
-    <w:link w:val="Heading6Char"/>
+    <w:basedOn w:val="Normaal"/>
+    <w:next w:val="Normaal"/>
+    <w:link w:val="Kop6Teken"/>
     <w:uiPriority w:val="9"/>
     <w:semiHidden/>
     <w:unhideWhenUsed/>
@@ -1817,11 +1645,11 @@
       <w:spacing w:val="5"/>
     </w:rPr>
   </w:style>
-  <w:style w:type="paragraph" w:styleId="Heading7">
+  <w:style w:type="paragraph" w:styleId="Kop7">
     <w:name w:val="heading 7"/>
-    <w:basedOn w:val="Normal"/>
-    <w:next w:val="Normal"/>
-    <w:link w:val="Heading7Char"/>
+    <w:basedOn w:val="Normaal"/>
+    <w:next w:val="Normaal"/>
+    <w:link w:val="Kop7Teken"/>
     <w:uiPriority w:val="9"/>
     <w:semiHidden/>
     <w:unhideWhenUsed/>
@@ -1841,11 +1669,11 @@
       <w:szCs w:val="20"/>
     </w:rPr>
   </w:style>
-  <w:style w:type="paragraph" w:styleId="Heading8">
+  <w:style w:type="paragraph" w:styleId="Kop8">
     <w:name w:val="heading 8"/>
-    <w:basedOn w:val="Normal"/>
-    <w:next w:val="Normal"/>
-    <w:link w:val="Heading8Char"/>
+    <w:basedOn w:val="Normaal"/>
+    <w:next w:val="Normaal"/>
+    <w:link w:val="Kop8Teken"/>
     <w:uiPriority w:val="9"/>
     <w:semiHidden/>
     <w:unhideWhenUsed/>
@@ -1863,11 +1691,11 @@
       <w:szCs w:val="20"/>
     </w:rPr>
   </w:style>
-  <w:style w:type="paragraph" w:styleId="Heading9">
+  <w:style w:type="paragraph" w:styleId="Kop9">
     <w:name w:val="heading 9"/>
-    <w:basedOn w:val="Normal"/>
-    <w:next w:val="Normal"/>
-    <w:link w:val="Heading9Char"/>
+    <w:basedOn w:val="Normaal"/>
+    <w:next w:val="Normaal"/>
+    <w:link w:val="Kop9Teken"/>
     <w:uiPriority w:val="9"/>
     <w:semiHidden/>
     <w:unhideWhenUsed/>
@@ -1887,13 +1715,13 @@
       <w:szCs w:val="18"/>
     </w:rPr>
   </w:style>
-  <w:style w:type="character" w:default="1" w:styleId="DefaultParagraphFont">
+  <w:style w:type="character" w:default="1" w:styleId="Standaardalinea-lettertype">
     <w:name w:val="Default Paragraph Font"/>
     <w:uiPriority w:val="1"/>
     <w:semiHidden/>
     <w:unhideWhenUsed/>
   </w:style>
-  <w:style w:type="table" w:default="1" w:styleId="TableNormal">
+  <w:style w:type="table" w:default="1" w:styleId="Standaardtabel">
     <w:name w:val="Normal Table"/>
     <w:uiPriority w:val="99"/>
     <w:semiHidden/>
@@ -1908,16 +1736,16 @@
       </w:tblCellMar>
     </w:tblPr>
   </w:style>
-  <w:style w:type="numbering" w:default="1" w:styleId="NoList">
+  <w:style w:type="numbering" w:default="1" w:styleId="Geenlijst">
     <w:name w:val="No List"/>
     <w:uiPriority w:val="99"/>
     <w:semiHidden/>
     <w:unhideWhenUsed/>
   </w:style>
-  <w:style w:type="character" w:customStyle="1" w:styleId="Heading1Char">
-    <w:name w:val="Heading 1 Char"/>
-    <w:basedOn w:val="DefaultParagraphFont"/>
-    <w:link w:val="Heading1"/>
+  <w:style w:type="character" w:customStyle="1" w:styleId="Kop1Teken">
+    <w:name w:val="Kop 1 Teken"/>
+    <w:basedOn w:val="Standaardalinea-lettertype"/>
+    <w:link w:val="Kop1"/>
     <w:uiPriority w:val="9"/>
     <w:rsid w:val="00B321A4"/>
     <w:rPr>
@@ -1927,10 +1755,10 @@
       <w:szCs w:val="36"/>
     </w:rPr>
   </w:style>
-  <w:style w:type="character" w:customStyle="1" w:styleId="Heading2Char">
-    <w:name w:val="Heading 2 Char"/>
-    <w:basedOn w:val="DefaultParagraphFont"/>
-    <w:link w:val="Heading2"/>
+  <w:style w:type="character" w:customStyle="1" w:styleId="Kop2Teken">
+    <w:name w:val="Kop 2 Teken"/>
+    <w:basedOn w:val="Standaardalinea-lettertype"/>
+    <w:link w:val="Kop2"/>
     <w:uiPriority w:val="9"/>
     <w:rsid w:val="00B321A4"/>
     <w:rPr>
@@ -1939,10 +1767,10 @@
       <w:szCs w:val="28"/>
     </w:rPr>
   </w:style>
-  <w:style w:type="character" w:customStyle="1" w:styleId="Heading3Char">
-    <w:name w:val="Heading 3 Char"/>
-    <w:basedOn w:val="DefaultParagraphFont"/>
-    <w:link w:val="Heading3"/>
+  <w:style w:type="character" w:customStyle="1" w:styleId="Kop3Teken">
+    <w:name w:val="Kop 3 Teken"/>
+    <w:basedOn w:val="Standaardalinea-lettertype"/>
+    <w:link w:val="Kop3"/>
     <w:uiPriority w:val="9"/>
     <w:semiHidden/>
     <w:rsid w:val="00B321A4"/>
@@ -1955,10 +1783,10 @@
       <w:szCs w:val="26"/>
     </w:rPr>
   </w:style>
-  <w:style w:type="character" w:customStyle="1" w:styleId="Heading4Char">
-    <w:name w:val="Heading 4 Char"/>
-    <w:basedOn w:val="DefaultParagraphFont"/>
-    <w:link w:val="Heading4"/>
+  <w:style w:type="character" w:customStyle="1" w:styleId="Kop4Teken">
+    <w:name w:val="Kop 4 Teken"/>
+    <w:basedOn w:val="Standaardalinea-lettertype"/>
+    <w:link w:val="Kop4"/>
     <w:uiPriority w:val="9"/>
     <w:semiHidden/>
     <w:rsid w:val="00B321A4"/>
@@ -1970,10 +1798,10 @@
       <w:szCs w:val="24"/>
     </w:rPr>
   </w:style>
-  <w:style w:type="character" w:customStyle="1" w:styleId="Heading5Char">
-    <w:name w:val="Heading 5 Char"/>
-    <w:basedOn w:val="DefaultParagraphFont"/>
-    <w:link w:val="Heading5"/>
+  <w:style w:type="character" w:customStyle="1" w:styleId="Kop5Teken">
+    <w:name w:val="Kop 5 Teken"/>
+    <w:basedOn w:val="Standaardalinea-lettertype"/>
+    <w:link w:val="Kop5"/>
     <w:uiPriority w:val="9"/>
     <w:semiHidden/>
     <w:rsid w:val="00B321A4"/>
@@ -1984,10 +1812,10 @@
       <w:szCs w:val="24"/>
     </w:rPr>
   </w:style>
-  <w:style w:type="character" w:customStyle="1" w:styleId="Heading6Char">
-    <w:name w:val="Heading 6 Char"/>
-    <w:basedOn w:val="DefaultParagraphFont"/>
-    <w:link w:val="Heading6"/>
+  <w:style w:type="character" w:customStyle="1" w:styleId="Kop6Teken">
+    <w:name w:val="Kop 6 Teken"/>
+    <w:basedOn w:val="Standaardalinea-lettertype"/>
+    <w:link w:val="Kop6"/>
     <w:uiPriority w:val="9"/>
     <w:semiHidden/>
     <w:rsid w:val="00B321A4"/>
@@ -1999,10 +1827,10 @@
       <w:shd w:val="clear" w:color="auto" w:fill="FFFFFF" w:themeFill="background1"/>
     </w:rPr>
   </w:style>
-  <w:style w:type="character" w:customStyle="1" w:styleId="Heading7Char">
-    <w:name w:val="Heading 7 Char"/>
-    <w:basedOn w:val="DefaultParagraphFont"/>
-    <w:link w:val="Heading7"/>
+  <w:style w:type="character" w:customStyle="1" w:styleId="Kop7Teken">
+    <w:name w:val="Kop 7 Teken"/>
+    <w:basedOn w:val="Standaardalinea-lettertype"/>
+    <w:link w:val="Kop7"/>
     <w:uiPriority w:val="9"/>
     <w:semiHidden/>
     <w:rsid w:val="00B321A4"/>
@@ -2016,10 +1844,10 @@
       <w:szCs w:val="20"/>
     </w:rPr>
   </w:style>
-  <w:style w:type="character" w:customStyle="1" w:styleId="Heading8Char">
-    <w:name w:val="Heading 8 Char"/>
-    <w:basedOn w:val="DefaultParagraphFont"/>
-    <w:link w:val="Heading8"/>
+  <w:style w:type="character" w:customStyle="1" w:styleId="Kop8Teken">
+    <w:name w:val="Kop 8 Teken"/>
+    <w:basedOn w:val="Standaardalinea-lettertype"/>
+    <w:link w:val="Kop8"/>
     <w:uiPriority w:val="9"/>
     <w:semiHidden/>
     <w:rsid w:val="00B321A4"/>
@@ -2031,10 +1859,10 @@
       <w:szCs w:val="20"/>
     </w:rPr>
   </w:style>
-  <w:style w:type="character" w:customStyle="1" w:styleId="Heading9Char">
-    <w:name w:val="Heading 9 Char"/>
-    <w:basedOn w:val="DefaultParagraphFont"/>
-    <w:link w:val="Heading9"/>
+  <w:style w:type="character" w:customStyle="1" w:styleId="Kop9Teken">
+    <w:name w:val="Kop 9 Teken"/>
+    <w:basedOn w:val="Standaardalinea-lettertype"/>
+    <w:link w:val="Kop9"/>
     <w:uiPriority w:val="9"/>
     <w:semiHidden/>
     <w:rsid w:val="00B321A4"/>
@@ -2048,11 +1876,11 @@
       <w:szCs w:val="18"/>
     </w:rPr>
   </w:style>
-  <w:style w:type="paragraph" w:styleId="Title">
+  <w:style w:type="paragraph" w:styleId="Titel">
     <w:name w:val="Title"/>
-    <w:basedOn w:val="Normal"/>
-    <w:next w:val="Normal"/>
-    <w:link w:val="TitleChar"/>
+    <w:basedOn w:val="Normaal"/>
+    <w:next w:val="Normaal"/>
+    <w:link w:val="TitelTeken"/>
     <w:uiPriority w:val="10"/>
     <w:qFormat/>
     <w:rsid w:val="00B321A4"/>
@@ -2066,10 +1894,10 @@
       <w:szCs w:val="52"/>
     </w:rPr>
   </w:style>
-  <w:style w:type="character" w:customStyle="1" w:styleId="TitleChar">
-    <w:name w:val="Title Char"/>
-    <w:basedOn w:val="DefaultParagraphFont"/>
-    <w:link w:val="Title"/>
+  <w:style w:type="character" w:customStyle="1" w:styleId="TitelTeken">
+    <w:name w:val="Titel Teken"/>
+    <w:basedOn w:val="Standaardalinea-lettertype"/>
+    <w:link w:val="Titel"/>
     <w:uiPriority w:val="10"/>
     <w:rsid w:val="00B321A4"/>
     <w:rPr>
@@ -2078,11 +1906,11 @@
       <w:szCs w:val="52"/>
     </w:rPr>
   </w:style>
-  <w:style w:type="paragraph" w:styleId="Subtitle">
+  <w:style w:type="paragraph" w:styleId="Subtitel">
     <w:name w:val="Subtitle"/>
-    <w:basedOn w:val="Normal"/>
-    <w:next w:val="Normal"/>
-    <w:link w:val="SubtitleChar"/>
+    <w:basedOn w:val="Normaal"/>
+    <w:next w:val="Normaal"/>
+    <w:link w:val="SubtitelTeken"/>
     <w:uiPriority w:val="11"/>
     <w:qFormat/>
     <w:rsid w:val="00B321A4"/>
@@ -2095,10 +1923,10 @@
       <w:szCs w:val="28"/>
     </w:rPr>
   </w:style>
-  <w:style w:type="character" w:customStyle="1" w:styleId="SubtitleChar">
-    <w:name w:val="Subtitle Char"/>
-    <w:basedOn w:val="DefaultParagraphFont"/>
-    <w:link w:val="Subtitle"/>
+  <w:style w:type="character" w:customStyle="1" w:styleId="SubtitelTeken">
+    <w:name w:val="Subtitel Teken"/>
+    <w:basedOn w:val="Standaardalinea-lettertype"/>
+    <w:link w:val="Subtitel"/>
     <w:uiPriority w:val="11"/>
     <w:rsid w:val="00B321A4"/>
     <w:rPr>
@@ -2110,7 +1938,7 @@
       <w:szCs w:val="28"/>
     </w:rPr>
   </w:style>
-  <w:style w:type="character" w:styleId="Strong">
+  <w:style w:type="character" w:styleId="Zwaar">
     <w:name w:val="Strong"/>
     <w:uiPriority w:val="22"/>
     <w:qFormat/>
@@ -2120,7 +1948,7 @@
       <w:bCs/>
     </w:rPr>
   </w:style>
-  <w:style w:type="character" w:styleId="Emphasis">
+  <w:style w:type="character" w:styleId="Nadruk">
     <w:name w:val="Emphasis"/>
     <w:uiPriority w:val="20"/>
     <w:qFormat/>
@@ -2133,9 +1961,9 @@
       <w:spacing w:val="10"/>
     </w:rPr>
   </w:style>
-  <w:style w:type="paragraph" w:styleId="NoSpacing">
+  <w:style w:type="paragraph" w:styleId="Geenafstand">
     <w:name w:val="No Spacing"/>
-    <w:basedOn w:val="Normal"/>
+    <w:basedOn w:val="Normaal"/>
     <w:uiPriority w:val="1"/>
     <w:qFormat/>
     <w:rsid w:val="00B321A4"/>
@@ -2143,9 +1971,9 @@
       <w:spacing w:after="0" w:line="240" w:lineRule="auto"/>
     </w:pPr>
   </w:style>
-  <w:style w:type="paragraph" w:styleId="ListParagraph">
+  <w:style w:type="paragraph" w:styleId="Lijstalinea">
     <w:name w:val="List Paragraph"/>
-    <w:basedOn w:val="Normal"/>
+    <w:basedOn w:val="Normaal"/>
     <w:uiPriority w:val="34"/>
     <w:qFormat/>
     <w:rsid w:val="00B321A4"/>
@@ -2154,11 +1982,11 @@
       <w:contextualSpacing/>
     </w:pPr>
   </w:style>
-  <w:style w:type="paragraph" w:styleId="Quote">
+  <w:style w:type="paragraph" w:styleId="Citaat">
     <w:name w:val="Quote"/>
-    <w:basedOn w:val="Normal"/>
-    <w:next w:val="Normal"/>
-    <w:link w:val="QuoteChar"/>
+    <w:basedOn w:val="Normaal"/>
+    <w:next w:val="Normaal"/>
+    <w:link w:val="CitaatTeken"/>
     <w:uiPriority w:val="29"/>
     <w:qFormat/>
     <w:rsid w:val="00B321A4"/>
@@ -2167,10 +1995,10 @@
       <w:iCs/>
     </w:rPr>
   </w:style>
-  <w:style w:type="character" w:customStyle="1" w:styleId="QuoteChar">
-    <w:name w:val="Quote Char"/>
-    <w:basedOn w:val="DefaultParagraphFont"/>
-    <w:link w:val="Quote"/>
+  <w:style w:type="character" w:customStyle="1" w:styleId="CitaatTeken">
+    <w:name w:val="Citaat Teken"/>
+    <w:basedOn w:val="Standaardalinea-lettertype"/>
+    <w:link w:val="Citaat"/>
     <w:uiPriority w:val="29"/>
     <w:rsid w:val="00B321A4"/>
     <w:rPr>
@@ -2178,11 +2006,11 @@
       <w:iCs/>
     </w:rPr>
   </w:style>
-  <w:style w:type="paragraph" w:styleId="IntenseQuote">
+  <w:style w:type="paragraph" w:styleId="Duidelijkcitaat">
     <w:name w:val="Intense Quote"/>
-    <w:basedOn w:val="Normal"/>
-    <w:next w:val="Normal"/>
-    <w:link w:val="IntenseQuoteChar"/>
+    <w:basedOn w:val="Normaal"/>
+    <w:next w:val="Normaal"/>
+    <w:link w:val="DuidelijkcitaatTeken"/>
     <w:uiPriority w:val="30"/>
     <w:qFormat/>
     <w:rsid w:val="00B321A4"/>
@@ -2200,10 +2028,10 @@
       <w:iCs/>
     </w:rPr>
   </w:style>
-  <w:style w:type="character" w:customStyle="1" w:styleId="IntenseQuoteChar">
-    <w:name w:val="Intense Quote Char"/>
-    <w:basedOn w:val="DefaultParagraphFont"/>
-    <w:link w:val="IntenseQuote"/>
+  <w:style w:type="character" w:customStyle="1" w:styleId="DuidelijkcitaatTeken">
+    <w:name w:val="Duidelijk citaat Teken"/>
+    <w:basedOn w:val="Standaardalinea-lettertype"/>
+    <w:link w:val="Duidelijkcitaat"/>
     <w:uiPriority w:val="30"/>
     <w:rsid w:val="00B321A4"/>
     <w:rPr>
@@ -2211,7 +2039,7 @@
       <w:iCs/>
     </w:rPr>
   </w:style>
-  <w:style w:type="character" w:styleId="SubtleEmphasis">
+  <w:style w:type="character" w:styleId="Subtielebenadrukking">
     <w:name w:val="Subtle Emphasis"/>
     <w:uiPriority w:val="19"/>
     <w:qFormat/>
@@ -2221,7 +2049,7 @@
       <w:iCs/>
     </w:rPr>
   </w:style>
-  <w:style w:type="character" w:styleId="IntenseEmphasis">
+  <w:style w:type="character" w:styleId="Intensievebenadrukking">
     <w:name w:val="Intense Emphasis"/>
     <w:uiPriority w:val="21"/>
     <w:qFormat/>
@@ -2233,9 +2061,9 @@
       <w:iCs/>
     </w:rPr>
   </w:style>
-  <w:style w:type="character" w:styleId="SubtleReference">
+  <w:style w:type="character" w:styleId="Subtieleverwijzing">
     <w:name w:val="Subtle Reference"/>
-    <w:basedOn w:val="DefaultParagraphFont"/>
+    <w:basedOn w:val="Standaardalinea-lettertype"/>
     <w:uiPriority w:val="31"/>
     <w:qFormat/>
     <w:rsid w:val="00B321A4"/>
@@ -2243,7 +2071,7 @@
       <w:smallCaps/>
     </w:rPr>
   </w:style>
-  <w:style w:type="character" w:styleId="IntenseReference">
+  <w:style w:type="character" w:styleId="Intensieveverwijzing">
     <w:name w:val="Intense Reference"/>
     <w:uiPriority w:val="32"/>
     <w:qFormat/>
@@ -2254,9 +2082,9 @@
       <w:smallCaps/>
     </w:rPr>
   </w:style>
-  <w:style w:type="character" w:styleId="BookTitle">
+  <w:style w:type="character" w:styleId="Titelvanboek">
     <w:name w:val="Book Title"/>
-    <w:basedOn w:val="DefaultParagraphFont"/>
+    <w:basedOn w:val="Standaardalinea-lettertype"/>
     <w:uiPriority w:val="33"/>
     <w:qFormat/>
     <w:rsid w:val="00B321A4"/>
@@ -2267,10 +2095,10 @@
       <w:spacing w:val="5"/>
     </w:rPr>
   </w:style>
-  <w:style w:type="paragraph" w:styleId="TOCHeading">
+  <w:style w:type="paragraph" w:styleId="Kopvaninhoudsopgave">
     <w:name w:val="TOC Heading"/>
-    <w:basedOn w:val="Heading1"/>
-    <w:next w:val="Normal"/>
+    <w:basedOn w:val="Kop1"/>
+    <w:next w:val="Normaal"/>
     <w:uiPriority w:val="39"/>
     <w:semiHidden/>
     <w:unhideWhenUsed/>
@@ -2283,10 +2111,10 @@
       <w:lang w:bidi="en-US"/>
     </w:rPr>
   </w:style>
-  <w:style w:type="paragraph" w:styleId="BalloonText">
+  <w:style w:type="paragraph" w:styleId="Ballontekst">
     <w:name w:val="Balloon Text"/>
-    <w:basedOn w:val="Normal"/>
-    <w:link w:val="BalloonTextChar"/>
+    <w:basedOn w:val="Normaal"/>
+    <w:link w:val="BallontekstTeken"/>
     <w:uiPriority w:val="99"/>
     <w:semiHidden/>
     <w:unhideWhenUsed/>
@@ -2300,10 +2128,10 @@
       <w:szCs w:val="18"/>
     </w:rPr>
   </w:style>
-  <w:style w:type="character" w:customStyle="1" w:styleId="BalloonTextChar">
-    <w:name w:val="Balloon Text Char"/>
-    <w:basedOn w:val="DefaultParagraphFont"/>
-    <w:link w:val="BalloonText"/>
+  <w:style w:type="character" w:customStyle="1" w:styleId="BallontekstTeken">
+    <w:name w:val="Ballontekst Teken"/>
+    <w:basedOn w:val="Standaardalinea-lettertype"/>
+    <w:link w:val="Ballontekst"/>
     <w:uiPriority w:val="99"/>
     <w:semiHidden/>
     <w:rsid w:val="003505B7"/>

</xml_diff>